<commit_message>
Update SoftwareEngineeringNotes - Swift2.docx
</commit_message>
<xml_diff>
--- a/SoftwareEngineeringNotes - Swift2.docx
+++ b/SoftwareEngineeringNotes - Swift2.docx
@@ -2596,7 +2596,768 @@
         <w:jc w:val="both"/>
       </w:pPr>
       <w:r>
-        <w:t>You can think of an IUO as giving permission for the optional to be force-unwrapped if needed.</w:t>
+        <w:t>You can think of an I</w:t>
+      </w:r>
+      <w:r>
+        <w:t>.</w:t>
+      </w:r>
+      <w:r>
+        <w:t>U</w:t>
+      </w:r>
+      <w:r>
+        <w:t>.</w:t>
+      </w:r>
+      <w:r>
+        <w:t>O</w:t>
+      </w:r>
+      <w:r>
+        <w:t>.</w:t>
+      </w:r>
+      <w:r>
+        <w:t xml:space="preserve"> as giving permission for the optional to be force-unwrapped if needed.</w:t>
+      </w:r>
+    </w:p>
+    <w:p>
+      <w:pPr>
+        <w:jc w:val="both"/>
+      </w:pPr>
+    </w:p>
+    <w:p>
+      <w:pPr>
+        <w:pStyle w:val="Heading3"/>
+      </w:pPr>
+      <w:r>
+        <w:lastRenderedPageBreak/>
+        <w:t>Error Handling</w:t>
+      </w:r>
+    </w:p>
+    <w:p>
+      <w:pPr>
+        <w:jc w:val="both"/>
+      </w:pPr>
+      <w:r>
+        <w:t>When a function encounters an error condition, it throws an error. The function’s caller can then catch the error and respond appropriately.</w:t>
+      </w:r>
+    </w:p>
+    <w:p>
+      <w:pPr>
+        <w:jc w:val="both"/>
+      </w:pPr>
+      <w:r>
+        <w:t xml:space="preserve">A function indicates it can throw an error by including the </w:t>
+      </w:r>
+      <w:r>
+        <w:rPr>
+          <w:rFonts w:ascii="Consolas" w:hAnsi="Consolas"/>
+          <w:color w:val="666666"/>
+          <w:sz w:val="18"/>
+          <w:szCs w:val="18"/>
+          <w:shd w:val="clear" w:color="auto" w:fill="FFFFFF"/>
+        </w:rPr>
+        <w:t>throws</w:t>
+      </w:r>
+      <w:r>
+        <w:t xml:space="preserve"> keyword in its declaration.</w:t>
+      </w:r>
+    </w:p>
+    <w:p>
+      <w:pPr>
+        <w:jc w:val="both"/>
+      </w:pPr>
+      <w:r>
+        <w:t xml:space="preserve">When you call a function that can throw an error, you prepend the </w:t>
+      </w:r>
+      <w:r>
+        <w:rPr>
+          <w:rFonts w:ascii="Consolas" w:hAnsi="Consolas"/>
+          <w:color w:val="666666"/>
+          <w:sz w:val="18"/>
+          <w:szCs w:val="18"/>
+          <w:shd w:val="clear" w:color="auto" w:fill="FFFFFF"/>
+        </w:rPr>
+        <w:t>try</w:t>
+      </w:r>
+      <w:r>
+        <w:t xml:space="preserve"> keyword to the expression.</w:t>
+      </w:r>
+    </w:p>
+    <w:p>
+      <w:pPr>
+        <w:spacing w:after="0" w:line="240" w:lineRule="auto"/>
+        <w:rPr>
+          <w:rFonts w:ascii="Courier New" w:eastAsia="Times New Roman" w:hAnsi="Courier New" w:cs="Courier New"/>
+          <w:b/>
+          <w:bCs/>
+          <w:color w:val="333333"/>
+          <w:sz w:val="18"/>
+          <w:szCs w:val="18"/>
+        </w:rPr>
+      </w:pPr>
+      <w:r>
+        <w:rPr>
+          <w:rFonts w:ascii="Courier New" w:eastAsia="Times New Roman" w:hAnsi="Courier New" w:cs="Courier New"/>
+          <w:b/>
+          <w:bCs/>
+          <w:color w:val="AA0D91"/>
+          <w:sz w:val="18"/>
+          <w:szCs w:val="18"/>
+        </w:rPr>
+        <w:t>func</w:t>
+      </w:r>
+      <w:r>
+        <w:rPr>
+          <w:rFonts w:ascii="Courier New" w:eastAsia="Times New Roman" w:hAnsi="Courier New" w:cs="Courier New"/>
+          <w:b/>
+          <w:bCs/>
+          <w:color w:val="333333"/>
+          <w:sz w:val="18"/>
+          <w:szCs w:val="18"/>
+        </w:rPr>
+        <w:t xml:space="preserve"> </w:t>
+      </w:r>
+      <w:r>
+        <w:rPr>
+          <w:rFonts w:ascii="Courier New" w:eastAsia="Times New Roman" w:hAnsi="Courier New" w:cs="Courier New"/>
+          <w:b/>
+          <w:bCs/>
+          <w:color w:val="3F6E74"/>
+          <w:sz w:val="18"/>
+          <w:szCs w:val="18"/>
+        </w:rPr>
+        <w:t>canThrowAnError</w:t>
+      </w:r>
+      <w:r>
+        <w:rPr>
+          <w:rFonts w:ascii="Courier New" w:eastAsia="Times New Roman" w:hAnsi="Courier New" w:cs="Courier New"/>
+          <w:b/>
+          <w:bCs/>
+          <w:color w:val="333333"/>
+          <w:sz w:val="18"/>
+          <w:szCs w:val="18"/>
+        </w:rPr>
+        <w:t xml:space="preserve">() </w:t>
+      </w:r>
+      <w:r>
+        <w:rPr>
+          <w:rFonts w:ascii="Courier New" w:eastAsia="Times New Roman" w:hAnsi="Courier New" w:cs="Courier New"/>
+          <w:b/>
+          <w:bCs/>
+          <w:color w:val="AA0D91"/>
+          <w:sz w:val="18"/>
+          <w:szCs w:val="18"/>
+        </w:rPr>
+        <w:t>throws</w:t>
+      </w:r>
+      <w:r>
+        <w:rPr>
+          <w:rFonts w:ascii="Courier New" w:eastAsia="Times New Roman" w:hAnsi="Courier New" w:cs="Courier New"/>
+          <w:b/>
+          <w:bCs/>
+          <w:color w:val="333333"/>
+          <w:sz w:val="18"/>
+          <w:szCs w:val="18"/>
+        </w:rPr>
+        <w:t xml:space="preserve"> {</w:t>
+      </w:r>
+      <w:r>
+        <w:rPr>
+          <w:rFonts w:ascii="Courier New" w:eastAsia="Times New Roman" w:hAnsi="Courier New" w:cs="Courier New"/>
+          <w:b/>
+          <w:bCs/>
+          <w:color w:val="333333"/>
+          <w:sz w:val="18"/>
+          <w:szCs w:val="18"/>
+        </w:rPr>
+        <w:t>...}</w:t>
+      </w:r>
+    </w:p>
+    <w:p>
+      <w:pPr>
+        <w:spacing w:after="0" w:line="240" w:lineRule="auto"/>
+        <w:rPr>
+          <w:rFonts w:ascii="Courier New" w:eastAsia="Times New Roman" w:hAnsi="Courier New" w:cs="Courier New"/>
+          <w:b/>
+          <w:bCs/>
+          <w:color w:val="333333"/>
+          <w:sz w:val="18"/>
+          <w:szCs w:val="18"/>
+        </w:rPr>
+      </w:pPr>
+      <w:r>
+        <w:rPr>
+          <w:rFonts w:ascii="Courier New" w:eastAsia="Times New Roman" w:hAnsi="Courier New" w:cs="Courier New"/>
+          <w:b/>
+          <w:bCs/>
+          <w:color w:val="AA0D91"/>
+          <w:sz w:val="18"/>
+          <w:szCs w:val="18"/>
+        </w:rPr>
+        <w:t>do</w:t>
+      </w:r>
+      <w:r>
+        <w:rPr>
+          <w:rFonts w:ascii="Courier New" w:eastAsia="Times New Roman" w:hAnsi="Courier New" w:cs="Courier New"/>
+          <w:b/>
+          <w:bCs/>
+          <w:color w:val="333333"/>
+          <w:sz w:val="18"/>
+          <w:szCs w:val="18"/>
+        </w:rPr>
+        <w:t xml:space="preserve"> { </w:t>
+      </w:r>
+    </w:p>
+    <w:p>
+      <w:pPr>
+        <w:spacing w:after="0" w:line="240" w:lineRule="auto"/>
+        <w:rPr>
+          <w:rFonts w:ascii="Courier New" w:eastAsia="Times New Roman" w:hAnsi="Courier New" w:cs="Courier New"/>
+          <w:b/>
+          <w:bCs/>
+          <w:color w:val="333333"/>
+          <w:sz w:val="18"/>
+          <w:szCs w:val="18"/>
+        </w:rPr>
+      </w:pPr>
+      <w:r>
+        <w:rPr>
+          <w:rFonts w:ascii="Courier New" w:eastAsia="Times New Roman" w:hAnsi="Courier New" w:cs="Courier New"/>
+          <w:b/>
+          <w:bCs/>
+          <w:color w:val="AA0D91"/>
+          <w:sz w:val="18"/>
+          <w:szCs w:val="18"/>
+        </w:rPr>
+        <w:t xml:space="preserve">    </w:t>
+      </w:r>
+      <w:r>
+        <w:rPr>
+          <w:rFonts w:ascii="Courier New" w:eastAsia="Times New Roman" w:hAnsi="Courier New" w:cs="Courier New"/>
+          <w:b/>
+          <w:bCs/>
+          <w:color w:val="AA0D91"/>
+          <w:sz w:val="18"/>
+          <w:szCs w:val="18"/>
+        </w:rPr>
+        <w:t>try</w:t>
+      </w:r>
+      <w:r>
+        <w:rPr>
+          <w:rFonts w:ascii="Courier New" w:eastAsia="Times New Roman" w:hAnsi="Courier New" w:cs="Courier New"/>
+          <w:b/>
+          <w:bCs/>
+          <w:color w:val="333333"/>
+          <w:sz w:val="18"/>
+          <w:szCs w:val="18"/>
+        </w:rPr>
+        <w:t xml:space="preserve"> </w:t>
+      </w:r>
+      <w:r>
+        <w:rPr>
+          <w:rFonts w:ascii="Courier New" w:eastAsia="Times New Roman" w:hAnsi="Courier New" w:cs="Courier New"/>
+          <w:b/>
+          <w:bCs/>
+          <w:color w:val="3F6E74"/>
+          <w:sz w:val="18"/>
+          <w:szCs w:val="18"/>
+        </w:rPr>
+        <w:t>canThrowAnError</w:t>
+      </w:r>
+      <w:r>
+        <w:rPr>
+          <w:rFonts w:ascii="Courier New" w:eastAsia="Times New Roman" w:hAnsi="Courier New" w:cs="Courier New"/>
+          <w:b/>
+          <w:bCs/>
+          <w:color w:val="333333"/>
+          <w:sz w:val="18"/>
+          <w:szCs w:val="18"/>
+        </w:rPr>
+        <w:t xml:space="preserve">() </w:t>
+      </w:r>
+    </w:p>
+    <w:p>
+      <w:pPr>
+        <w:spacing w:after="0" w:line="240" w:lineRule="auto"/>
+        <w:rPr>
+          <w:rFonts w:ascii="Courier New" w:eastAsia="Times New Roman" w:hAnsi="Courier New" w:cs="Courier New"/>
+          <w:color w:val="333333"/>
+          <w:sz w:val="21"/>
+          <w:szCs w:val="21"/>
+        </w:rPr>
+      </w:pPr>
+      <w:r>
+        <w:rPr>
+          <w:rFonts w:ascii="Courier New" w:eastAsia="Times New Roman" w:hAnsi="Courier New" w:cs="Courier New"/>
+          <w:b/>
+          <w:bCs/>
+          <w:color w:val="333333"/>
+          <w:sz w:val="18"/>
+          <w:szCs w:val="18"/>
+        </w:rPr>
+        <w:t xml:space="preserve">} </w:t>
+      </w:r>
+      <w:r>
+        <w:rPr>
+          <w:rFonts w:ascii="Courier New" w:eastAsia="Times New Roman" w:hAnsi="Courier New" w:cs="Courier New"/>
+          <w:b/>
+          <w:bCs/>
+          <w:color w:val="AA0D91"/>
+          <w:sz w:val="18"/>
+          <w:szCs w:val="18"/>
+        </w:rPr>
+        <w:t>catch</w:t>
+      </w:r>
+      <w:r>
+        <w:rPr>
+          <w:rFonts w:ascii="Courier New" w:eastAsia="Times New Roman" w:hAnsi="Courier New" w:cs="Courier New"/>
+          <w:b/>
+          <w:bCs/>
+          <w:color w:val="333333"/>
+          <w:sz w:val="18"/>
+          <w:szCs w:val="18"/>
+        </w:rPr>
+        <w:t xml:space="preserve"> {</w:t>
+      </w:r>
+      <w:r>
+        <w:rPr>
+          <w:rFonts w:ascii="Courier New" w:eastAsia="Times New Roman" w:hAnsi="Courier New" w:cs="Courier New"/>
+          <w:b/>
+          <w:bCs/>
+          <w:color w:val="333333"/>
+          <w:sz w:val="18"/>
+          <w:szCs w:val="18"/>
+        </w:rPr>
+        <w:t>...</w:t>
+      </w:r>
+      <w:r>
+        <w:rPr>
+          <w:rFonts w:ascii="Courier New" w:eastAsia="Times New Roman" w:hAnsi="Courier New" w:cs="Courier New"/>
+          <w:b/>
+          <w:bCs/>
+          <w:color w:val="333333"/>
+          <w:sz w:val="18"/>
+          <w:szCs w:val="18"/>
+        </w:rPr>
+        <w:t>}</w:t>
+      </w:r>
+    </w:p>
+    <w:p>
+      <w:pPr>
+        <w:pStyle w:val="Heading3"/>
+      </w:pPr>
+      <w:r>
+        <w:t>Assertions and Preconditions</w:t>
+      </w:r>
+    </w:p>
+    <w:p>
+      <w:pPr>
+        <w:jc w:val="both"/>
+      </w:pPr>
+      <w:r>
+        <w:t xml:space="preserve">These are checks that happen at runtime. You use them to make sure an essential condition is satisfied before executing any further code. If the Boolean condition in the assertion or precondition evaluates to </w:t>
+      </w:r>
+      <w:r>
+        <w:rPr>
+          <w:rFonts w:ascii="Consolas" w:hAnsi="Consolas"/>
+          <w:color w:val="666666"/>
+          <w:sz w:val="18"/>
+          <w:szCs w:val="18"/>
+          <w:shd w:val="clear" w:color="auto" w:fill="FFFFFF"/>
+        </w:rPr>
+        <w:t>true</w:t>
+      </w:r>
+      <w:r>
+        <w:t>, code execu</w:t>
+      </w:r>
+      <w:r>
+        <w:t xml:space="preserve">tion continues as usual. If the condition evaluates to </w:t>
+      </w:r>
+      <w:r>
+        <w:rPr>
+          <w:rFonts w:ascii="Consolas" w:hAnsi="Consolas"/>
+          <w:color w:val="666666"/>
+          <w:sz w:val="18"/>
+          <w:szCs w:val="18"/>
+          <w:shd w:val="clear" w:color="auto" w:fill="FFFFFF"/>
+        </w:rPr>
+        <w:t>false</w:t>
+      </w:r>
+      <w:r>
+        <w:t>, the current state of the program is invalid; code execution ends, and the app is terminated.</w:t>
+      </w:r>
+    </w:p>
+    <w:p>
+      <w:pPr>
+        <w:jc w:val="both"/>
+      </w:pPr>
+      <w:r>
+        <w:t>Assertions help you find mistakes and incorrect assumptions during development, and preconditions help you detect issues in production.</w:t>
+      </w:r>
+    </w:p>
+    <w:p>
+      <w:pPr>
+        <w:pStyle w:val="Heading4"/>
+      </w:pPr>
+      <w:r>
+        <w:t>Debugging with Assertions</w:t>
+      </w:r>
+    </w:p>
+    <w:p>
+      <w:pPr>
+        <w:spacing w:after="0" w:line="240" w:lineRule="auto"/>
+        <w:rPr>
+          <w:rFonts w:ascii="Courier New" w:eastAsia="Times New Roman" w:hAnsi="Courier New" w:cs="Courier New"/>
+          <w:b/>
+          <w:bCs/>
+          <w:color w:val="333333"/>
+          <w:sz w:val="18"/>
+          <w:szCs w:val="18"/>
+        </w:rPr>
+      </w:pPr>
+      <w:r>
+        <w:rPr>
+          <w:rFonts w:ascii="Courier New" w:eastAsia="Times New Roman" w:hAnsi="Courier New" w:cs="Courier New"/>
+          <w:b/>
+          <w:bCs/>
+          <w:color w:val="AA0D91"/>
+          <w:sz w:val="18"/>
+          <w:szCs w:val="18"/>
+        </w:rPr>
+        <w:t>let</w:t>
+      </w:r>
+      <w:r>
+        <w:rPr>
+          <w:rFonts w:ascii="Courier New" w:eastAsia="Times New Roman" w:hAnsi="Courier New" w:cs="Courier New"/>
+          <w:b/>
+          <w:bCs/>
+          <w:color w:val="333333"/>
+          <w:sz w:val="18"/>
+          <w:szCs w:val="18"/>
+        </w:rPr>
+        <w:t xml:space="preserve"> </w:t>
+      </w:r>
+      <w:r>
+        <w:rPr>
+          <w:rFonts w:ascii="Courier New" w:eastAsia="Times New Roman" w:hAnsi="Courier New" w:cs="Courier New"/>
+          <w:b/>
+          <w:bCs/>
+          <w:color w:val="3F6E74"/>
+          <w:sz w:val="18"/>
+          <w:szCs w:val="18"/>
+        </w:rPr>
+        <w:t>age</w:t>
+      </w:r>
+      <w:r>
+        <w:rPr>
+          <w:rFonts w:ascii="Courier New" w:eastAsia="Times New Roman" w:hAnsi="Courier New" w:cs="Courier New"/>
+          <w:b/>
+          <w:bCs/>
+          <w:color w:val="333333"/>
+          <w:sz w:val="18"/>
+          <w:szCs w:val="18"/>
+        </w:rPr>
+        <w:t xml:space="preserve"> = </w:t>
+      </w:r>
+      <w:r>
+        <w:rPr>
+          <w:rFonts w:ascii="Courier New" w:eastAsia="Times New Roman" w:hAnsi="Courier New" w:cs="Courier New"/>
+          <w:b/>
+          <w:bCs/>
+          <w:color w:val="1C00CF"/>
+          <w:sz w:val="18"/>
+          <w:szCs w:val="18"/>
+        </w:rPr>
+        <w:t>-3</w:t>
+      </w:r>
+      <w:r>
+        <w:rPr>
+          <w:rFonts w:ascii="Courier New" w:eastAsia="Times New Roman" w:hAnsi="Courier New" w:cs="Courier New"/>
+          <w:b/>
+          <w:bCs/>
+          <w:color w:val="333333"/>
+          <w:sz w:val="18"/>
+          <w:szCs w:val="18"/>
+        </w:rPr>
+        <w:t xml:space="preserve"> </w:t>
+      </w:r>
+    </w:p>
+    <w:p>
+      <w:pPr>
+        <w:spacing w:after="0" w:line="240" w:lineRule="auto"/>
+        <w:rPr>
+          <w:rFonts w:ascii="Courier New" w:eastAsia="Times New Roman" w:hAnsi="Courier New" w:cs="Courier New"/>
+          <w:color w:val="333333"/>
+          <w:sz w:val="21"/>
+          <w:szCs w:val="21"/>
+        </w:rPr>
+      </w:pPr>
+      <w:r>
+        <w:rPr>
+          <w:rFonts w:ascii="Courier New" w:eastAsia="Times New Roman" w:hAnsi="Courier New" w:cs="Courier New"/>
+          <w:b/>
+          <w:bCs/>
+          <w:color w:val="3F6E74"/>
+          <w:sz w:val="18"/>
+          <w:szCs w:val="18"/>
+        </w:rPr>
+        <w:t>assert</w:t>
+      </w:r>
+      <w:r>
+        <w:rPr>
+          <w:rFonts w:ascii="Courier New" w:eastAsia="Times New Roman" w:hAnsi="Courier New" w:cs="Courier New"/>
+          <w:b/>
+          <w:bCs/>
+          <w:color w:val="333333"/>
+          <w:sz w:val="18"/>
+          <w:szCs w:val="18"/>
+        </w:rPr>
+        <w:t>(</w:t>
+      </w:r>
+      <w:r>
+        <w:rPr>
+          <w:rFonts w:ascii="Courier New" w:eastAsia="Times New Roman" w:hAnsi="Courier New" w:cs="Courier New"/>
+          <w:b/>
+          <w:bCs/>
+          <w:color w:val="3F6E74"/>
+          <w:sz w:val="18"/>
+          <w:szCs w:val="18"/>
+        </w:rPr>
+        <w:t>age</w:t>
+      </w:r>
+      <w:r>
+        <w:rPr>
+          <w:rFonts w:ascii="Courier New" w:eastAsia="Times New Roman" w:hAnsi="Courier New" w:cs="Courier New"/>
+          <w:b/>
+          <w:bCs/>
+          <w:color w:val="333333"/>
+          <w:sz w:val="18"/>
+          <w:szCs w:val="18"/>
+        </w:rPr>
+        <w:t xml:space="preserve"> &gt;= </w:t>
+      </w:r>
+      <w:r>
+        <w:rPr>
+          <w:rFonts w:ascii="Courier New" w:eastAsia="Times New Roman" w:hAnsi="Courier New" w:cs="Courier New"/>
+          <w:b/>
+          <w:bCs/>
+          <w:color w:val="1C00CF"/>
+          <w:sz w:val="18"/>
+          <w:szCs w:val="18"/>
+        </w:rPr>
+        <w:t>0</w:t>
+      </w:r>
+      <w:r>
+        <w:rPr>
+          <w:rFonts w:ascii="Courier New" w:eastAsia="Times New Roman" w:hAnsi="Courier New" w:cs="Courier New"/>
+          <w:b/>
+          <w:bCs/>
+          <w:color w:val="333333"/>
+          <w:sz w:val="18"/>
+          <w:szCs w:val="18"/>
+        </w:rPr>
+        <w:t xml:space="preserve">, </w:t>
+      </w:r>
+      <w:r>
+        <w:rPr>
+          <w:rFonts w:ascii="Courier New" w:eastAsia="Times New Roman" w:hAnsi="Courier New" w:cs="Courier New"/>
+          <w:b/>
+          <w:bCs/>
+          <w:color w:val="C41A16"/>
+          <w:sz w:val="18"/>
+          <w:szCs w:val="18"/>
+        </w:rPr>
+        <w:t xml:space="preserve">"age </w:t>
+      </w:r>
+      <w:r>
+        <w:rPr>
+          <w:rFonts w:ascii="Courier New" w:eastAsia="Times New Roman" w:hAnsi="Courier New" w:cs="Courier New"/>
+          <w:b/>
+          <w:bCs/>
+          <w:color w:val="C41A16"/>
+          <w:sz w:val="18"/>
+          <w:szCs w:val="18"/>
+        </w:rPr>
+        <w:t xml:space="preserve">&lt; </w:t>
+      </w:r>
+      <w:r>
+        <w:rPr>
+          <w:rFonts w:ascii="Courier New" w:eastAsia="Times New Roman" w:hAnsi="Courier New" w:cs="Courier New"/>
+          <w:b/>
+          <w:bCs/>
+          <w:color w:val="C41A16"/>
+          <w:sz w:val="18"/>
+          <w:szCs w:val="18"/>
+        </w:rPr>
+        <w:t>zero."</w:t>
+      </w:r>
+      <w:r>
+        <w:rPr>
+          <w:rFonts w:ascii="Courier New" w:eastAsia="Times New Roman" w:hAnsi="Courier New" w:cs="Courier New"/>
+          <w:b/>
+          <w:bCs/>
+          <w:color w:val="333333"/>
+          <w:sz w:val="18"/>
+          <w:szCs w:val="18"/>
+        </w:rPr>
+        <w:t>)</w:t>
+      </w:r>
+    </w:p>
+    <w:p>
+      <w:pPr>
+        <w:pStyle w:val="Heading4"/>
+      </w:pPr>
+      <w:r>
+        <w:t>Enforcing Preconditions</w:t>
+      </w:r>
+    </w:p>
+    <w:p>
+      <w:pPr>
+        <w:jc w:val="both"/>
+      </w:pPr>
+      <w:r>
+        <w:t xml:space="preserve">Use a precondition whenever a condition has the potential to be false, but must definitely be true for your code to continue execution. </w:t>
+      </w:r>
+    </w:p>
+    <w:p>
+      <w:pPr>
+        <w:spacing w:after="0" w:line="240" w:lineRule="auto"/>
+        <w:rPr>
+          <w:rFonts w:ascii="Courier New" w:eastAsia="Times New Roman" w:hAnsi="Courier New" w:cs="Courier New"/>
+          <w:color w:val="333333"/>
+          <w:sz w:val="21"/>
+          <w:szCs w:val="21"/>
+        </w:rPr>
+      </w:pPr>
+      <w:r>
+        <w:rPr>
+          <w:rFonts w:ascii="Courier New" w:eastAsia="Times New Roman" w:hAnsi="Courier New" w:cs="Courier New"/>
+          <w:b/>
+          <w:bCs/>
+          <w:color w:val="3F6E74"/>
+          <w:sz w:val="18"/>
+          <w:szCs w:val="18"/>
+        </w:rPr>
+        <w:t>precondition</w:t>
+      </w:r>
+      <w:r>
+        <w:rPr>
+          <w:rFonts w:ascii="Courier New" w:eastAsia="Times New Roman" w:hAnsi="Courier New" w:cs="Courier New"/>
+          <w:b/>
+          <w:bCs/>
+          <w:color w:val="333333"/>
+          <w:sz w:val="18"/>
+          <w:szCs w:val="18"/>
+        </w:rPr>
+        <w:t>(</w:t>
+      </w:r>
+      <w:r>
+        <w:rPr>
+          <w:rFonts w:ascii="Courier New" w:eastAsia="Times New Roman" w:hAnsi="Courier New" w:cs="Courier New"/>
+          <w:b/>
+          <w:bCs/>
+          <w:color w:val="3F6E74"/>
+          <w:sz w:val="18"/>
+          <w:szCs w:val="18"/>
+        </w:rPr>
+        <w:t>index</w:t>
+      </w:r>
+      <w:r>
+        <w:rPr>
+          <w:rFonts w:ascii="Courier New" w:eastAsia="Times New Roman" w:hAnsi="Courier New" w:cs="Courier New"/>
+          <w:b/>
+          <w:bCs/>
+          <w:color w:val="333333"/>
+          <w:sz w:val="18"/>
+          <w:szCs w:val="18"/>
+        </w:rPr>
+        <w:t xml:space="preserve"> &gt; </w:t>
+      </w:r>
+      <w:r>
+        <w:rPr>
+          <w:rFonts w:ascii="Courier New" w:eastAsia="Times New Roman" w:hAnsi="Courier New" w:cs="Courier New"/>
+          <w:b/>
+          <w:bCs/>
+          <w:color w:val="1C00CF"/>
+          <w:sz w:val="18"/>
+          <w:szCs w:val="18"/>
+        </w:rPr>
+        <w:t>0</w:t>
+      </w:r>
+      <w:r>
+        <w:rPr>
+          <w:rFonts w:ascii="Courier New" w:eastAsia="Times New Roman" w:hAnsi="Courier New" w:cs="Courier New"/>
+          <w:b/>
+          <w:bCs/>
+          <w:color w:val="333333"/>
+          <w:sz w:val="18"/>
+          <w:szCs w:val="18"/>
+        </w:rPr>
+        <w:t xml:space="preserve">, </w:t>
+      </w:r>
+      <w:r>
+        <w:rPr>
+          <w:rFonts w:ascii="Courier New" w:eastAsia="Times New Roman" w:hAnsi="Courier New" w:cs="Courier New"/>
+          <w:b/>
+          <w:bCs/>
+          <w:color w:val="C41A16"/>
+          <w:sz w:val="18"/>
+          <w:szCs w:val="18"/>
+        </w:rPr>
+        <w:t>"</w:t>
+      </w:r>
+      <w:r>
+        <w:rPr>
+          <w:rFonts w:ascii="Courier New" w:eastAsia="Times New Roman" w:hAnsi="Courier New" w:cs="Courier New"/>
+          <w:b/>
+          <w:bCs/>
+          <w:color w:val="C41A16"/>
+          <w:sz w:val="18"/>
+          <w:szCs w:val="18"/>
+        </w:rPr>
+        <w:t>index</w:t>
+      </w:r>
+      <w:r>
+        <w:rPr>
+          <w:rFonts w:ascii="Courier New" w:eastAsia="Times New Roman" w:hAnsi="Courier New" w:cs="Courier New"/>
+          <w:b/>
+          <w:bCs/>
+          <w:color w:val="C41A16"/>
+          <w:sz w:val="18"/>
+          <w:szCs w:val="18"/>
+        </w:rPr>
+        <w:t xml:space="preserve"> </w:t>
+      </w:r>
+      <w:r>
+        <w:rPr>
+          <w:rFonts w:ascii="Courier New" w:eastAsia="Times New Roman" w:hAnsi="Courier New" w:cs="Courier New"/>
+          <w:b/>
+          <w:bCs/>
+          <w:color w:val="C41A16"/>
+          <w:sz w:val="18"/>
+          <w:szCs w:val="18"/>
+        </w:rPr>
+        <w:t xml:space="preserve">&lt; </w:t>
+      </w:r>
+      <w:r>
+        <w:rPr>
+          <w:rFonts w:ascii="Courier New" w:eastAsia="Times New Roman" w:hAnsi="Courier New" w:cs="Courier New"/>
+          <w:b/>
+          <w:bCs/>
+          <w:color w:val="C41A16"/>
+          <w:sz w:val="18"/>
+          <w:szCs w:val="18"/>
+        </w:rPr>
+        <w:t>zero."</w:t>
+      </w:r>
+      <w:r>
+        <w:rPr>
+          <w:rFonts w:ascii="Courier New" w:eastAsia="Times New Roman" w:hAnsi="Courier New" w:cs="Courier New"/>
+          <w:b/>
+          <w:bCs/>
+          <w:color w:val="333333"/>
+          <w:sz w:val="18"/>
+          <w:szCs w:val="18"/>
+        </w:rPr>
+        <w:t>)</w:t>
       </w:r>
     </w:p>
     <w:p>
@@ -5087,6 +5848,7 @@
         <w:t xml:space="preserve"> value that’s the same </w:t>
       </w:r>
       <w:r>
+        <w:lastRenderedPageBreak/>
         <w:t xml:space="preserve">for all objects that compare equally. If </w:t>
       </w:r>
       <w:r>
@@ -6227,7 +6989,6 @@
           <w:szCs w:val="18"/>
           <w:shd w:val="clear" w:color="auto" w:fill="FFFFFF"/>
         </w:rPr>
-        <w:lastRenderedPageBreak/>
         <w:t>Intersection(_:)</w:t>
       </w:r>
       <w:r>
@@ -8376,6 +9137,7 @@
           <w:sz w:val="18"/>
           <w:szCs w:val="18"/>
         </w:rPr>
+        <w:lastRenderedPageBreak/>
         <w:t>var</w:t>
       </w:r>
       <w:r>
@@ -12762,6 +13524,7 @@
           <w:szCs w:val="18"/>
           <w:shd w:val="clear" w:color="auto" w:fill="FFFFFF"/>
         </w:rPr>
+        <w:lastRenderedPageBreak/>
         <w:t>switch</w:t>
       </w:r>
       <w:r>
@@ -14451,7 +15214,6 @@
           <w:sz w:val="18"/>
           <w:szCs w:val="18"/>
         </w:rPr>
-        <w:lastRenderedPageBreak/>
         <w:t>case</w:t>
       </w:r>
       <w:r>
@@ -17228,6 +17990,7 @@
         <w:pStyle w:val="Heading4"/>
       </w:pPr>
       <w:r>
+        <w:lastRenderedPageBreak/>
         <w:t>Fallthrough</w:t>
       </w:r>
     </w:p>
@@ -17828,7 +18591,6 @@
         <w:jc w:val="both"/>
       </w:pPr>
       <w:r>
-        <w:lastRenderedPageBreak/>
         <w:t>Functions</w:t>
       </w:r>
       <w:r>
@@ -19277,6 +20039,7 @@
         <w:jc w:val="both"/>
       </w:pPr>
       <w:r>
+        <w:lastRenderedPageBreak/>
         <w:t xml:space="preserve">Example. </w:t>
       </w:r>
     </w:p>
@@ -20668,7 +21431,6 @@
         <w:pStyle w:val="Heading4"/>
       </w:pPr>
       <w:r>
-        <w:lastRenderedPageBreak/>
         <w:t>Function Types as Return Types</w:t>
       </w:r>
     </w:p>
@@ -20845,6 +21607,438 @@
       <w:r>
         <w:t>.</w:t>
       </w:r>
+    </w:p>
+    <w:p>
+      <w:pPr>
+        <w:pStyle w:val="Heading2"/>
+      </w:pPr>
+      <w:r>
+        <w:t xml:space="preserve">Closures </w:t>
+      </w:r>
+    </w:p>
+    <w:p/>
+    <w:p>
+      <w:pPr>
+        <w:pStyle w:val="Heading2"/>
+      </w:pPr>
+      <w:r>
+        <w:t>Enumerations</w:t>
+      </w:r>
+    </w:p>
+    <w:p>
+      <w:pPr>
+        <w:jc w:val="both"/>
+      </w:pPr>
+      <w:r>
+        <w:t xml:space="preserve">An </w:t>
+      </w:r>
+      <w:r>
+        <w:rPr>
+          <w:b/>
+          <w:bCs/>
+          <w:color w:val="4472C4" w:themeColor="accent1"/>
+        </w:rPr>
+        <w:t>enumeration</w:t>
+      </w:r>
+      <w:r>
+        <w:rPr>
+          <w:color w:val="4472C4" w:themeColor="accent1"/>
+        </w:rPr>
+        <w:t xml:space="preserve"> </w:t>
+      </w:r>
+      <w:r>
+        <w:t>defines a common type for a group of related values and enables you to work with those values in a type-safe way within your code.</w:t>
+      </w:r>
+    </w:p>
+    <w:p>
+      <w:pPr>
+        <w:jc w:val="both"/>
+      </w:pPr>
+      <w:r>
+        <w:t>Enumeration cases can specify associated values of any type to be stored along with each different case value.</w:t>
+      </w:r>
+    </w:p>
+    <w:p>
+      <w:pPr>
+        <w:jc w:val="both"/>
+      </w:pPr>
+      <w:r>
+        <w:t xml:space="preserve">They adopt class-like features such as </w:t>
+      </w:r>
+      <w:r>
+        <w:rPr>
+          <w:u w:val="single"/>
+        </w:rPr>
+        <w:t>computed properties</w:t>
+      </w:r>
+      <w:r>
+        <w:t xml:space="preserve">, </w:t>
+      </w:r>
+      <w:r>
+        <w:rPr>
+          <w:u w:val="single"/>
+        </w:rPr>
+        <w:t>instance methods</w:t>
+      </w:r>
+      <w:r>
+        <w:t xml:space="preserve">, </w:t>
+      </w:r>
+      <w:r>
+        <w:rPr>
+          <w:u w:val="single"/>
+        </w:rPr>
+        <w:t>initializers</w:t>
+      </w:r>
+      <w:r>
+        <w:t>, they can be extended, and can conform to protocols.</w:t>
+      </w:r>
+    </w:p>
+    <w:p>
+      <w:pPr>
+        <w:spacing w:after="0" w:line="240" w:lineRule="auto"/>
+        <w:rPr>
+          <w:rFonts w:ascii="Courier New" w:eastAsia="Times New Roman" w:hAnsi="Courier New" w:cs="Courier New"/>
+          <w:b/>
+          <w:bCs/>
+          <w:color w:val="333333"/>
+          <w:sz w:val="18"/>
+          <w:szCs w:val="18"/>
+        </w:rPr>
+      </w:pPr>
+      <w:r>
+        <w:rPr>
+          <w:rFonts w:ascii="Courier New" w:eastAsia="Times New Roman" w:hAnsi="Courier New" w:cs="Courier New"/>
+          <w:b/>
+          <w:bCs/>
+          <w:color w:val="AA0D91"/>
+          <w:sz w:val="18"/>
+          <w:szCs w:val="18"/>
+        </w:rPr>
+        <w:t>enum</w:t>
+      </w:r>
+      <w:r>
+        <w:rPr>
+          <w:rFonts w:ascii="Courier New" w:eastAsia="Times New Roman" w:hAnsi="Courier New" w:cs="Courier New"/>
+          <w:b/>
+          <w:bCs/>
+          <w:color w:val="333333"/>
+          <w:sz w:val="18"/>
+          <w:szCs w:val="18"/>
+        </w:rPr>
+        <w:t xml:space="preserve"> </w:t>
+      </w:r>
+      <w:r>
+        <w:rPr>
+          <w:rFonts w:ascii="Courier New" w:eastAsia="Times New Roman" w:hAnsi="Courier New" w:cs="Courier New"/>
+          <w:b/>
+          <w:bCs/>
+          <w:color w:val="3F6E74"/>
+          <w:sz w:val="18"/>
+          <w:szCs w:val="18"/>
+        </w:rPr>
+        <w:t>CompassPoint</w:t>
+      </w:r>
+      <w:r>
+        <w:rPr>
+          <w:rFonts w:ascii="Courier New" w:eastAsia="Times New Roman" w:hAnsi="Courier New" w:cs="Courier New"/>
+          <w:b/>
+          <w:bCs/>
+          <w:color w:val="333333"/>
+          <w:sz w:val="18"/>
+          <w:szCs w:val="18"/>
+        </w:rPr>
+        <w:t xml:space="preserve"> { </w:t>
+      </w:r>
+    </w:p>
+    <w:p>
+      <w:pPr>
+        <w:spacing w:after="0" w:line="240" w:lineRule="auto"/>
+        <w:rPr>
+          <w:rFonts w:ascii="Courier New" w:eastAsia="Times New Roman" w:hAnsi="Courier New" w:cs="Courier New"/>
+          <w:b/>
+          <w:bCs/>
+          <w:color w:val="333333"/>
+          <w:sz w:val="18"/>
+          <w:szCs w:val="18"/>
+        </w:rPr>
+      </w:pPr>
+      <w:r>
+        <w:rPr>
+          <w:rFonts w:ascii="Courier New" w:eastAsia="Times New Roman" w:hAnsi="Courier New" w:cs="Courier New"/>
+          <w:b/>
+          <w:bCs/>
+          <w:color w:val="AA0D91"/>
+          <w:sz w:val="18"/>
+          <w:szCs w:val="18"/>
+        </w:rPr>
+        <w:t xml:space="preserve">    </w:t>
+      </w:r>
+      <w:r>
+        <w:rPr>
+          <w:rFonts w:ascii="Courier New" w:eastAsia="Times New Roman" w:hAnsi="Courier New" w:cs="Courier New"/>
+          <w:b/>
+          <w:bCs/>
+          <w:color w:val="AA0D91"/>
+          <w:sz w:val="18"/>
+          <w:szCs w:val="18"/>
+        </w:rPr>
+        <w:t>case</w:t>
+      </w:r>
+      <w:r>
+        <w:rPr>
+          <w:rFonts w:ascii="Courier New" w:eastAsia="Times New Roman" w:hAnsi="Courier New" w:cs="Courier New"/>
+          <w:b/>
+          <w:bCs/>
+          <w:color w:val="333333"/>
+          <w:sz w:val="18"/>
+          <w:szCs w:val="18"/>
+        </w:rPr>
+        <w:t xml:space="preserve"> </w:t>
+      </w:r>
+      <w:r>
+        <w:rPr>
+          <w:rFonts w:ascii="Courier New" w:eastAsia="Times New Roman" w:hAnsi="Courier New" w:cs="Courier New"/>
+          <w:b/>
+          <w:bCs/>
+          <w:color w:val="3F6E74"/>
+          <w:sz w:val="18"/>
+          <w:szCs w:val="18"/>
+        </w:rPr>
+        <w:t>north</w:t>
+      </w:r>
+      <w:r>
+        <w:rPr>
+          <w:rFonts w:ascii="Courier New" w:eastAsia="Times New Roman" w:hAnsi="Courier New" w:cs="Courier New"/>
+          <w:b/>
+          <w:bCs/>
+          <w:color w:val="333333"/>
+          <w:sz w:val="18"/>
+          <w:szCs w:val="18"/>
+        </w:rPr>
+        <w:t xml:space="preserve"> </w:t>
+      </w:r>
+    </w:p>
+    <w:p>
+      <w:pPr>
+        <w:spacing w:after="0" w:line="240" w:lineRule="auto"/>
+        <w:rPr>
+          <w:rFonts w:ascii="Courier New" w:eastAsia="Times New Roman" w:hAnsi="Courier New" w:cs="Courier New"/>
+          <w:b/>
+          <w:bCs/>
+          <w:color w:val="333333"/>
+          <w:sz w:val="18"/>
+          <w:szCs w:val="18"/>
+        </w:rPr>
+      </w:pPr>
+      <w:r>
+        <w:rPr>
+          <w:rFonts w:ascii="Courier New" w:eastAsia="Times New Roman" w:hAnsi="Courier New" w:cs="Courier New"/>
+          <w:b/>
+          <w:bCs/>
+          <w:color w:val="AA0D91"/>
+          <w:sz w:val="18"/>
+          <w:szCs w:val="18"/>
+        </w:rPr>
+        <w:t xml:space="preserve">    </w:t>
+      </w:r>
+      <w:r>
+        <w:rPr>
+          <w:rFonts w:ascii="Courier New" w:eastAsia="Times New Roman" w:hAnsi="Courier New" w:cs="Courier New"/>
+          <w:b/>
+          <w:bCs/>
+          <w:color w:val="AA0D91"/>
+          <w:sz w:val="18"/>
+          <w:szCs w:val="18"/>
+        </w:rPr>
+        <w:t>case</w:t>
+      </w:r>
+      <w:r>
+        <w:rPr>
+          <w:rFonts w:ascii="Courier New" w:eastAsia="Times New Roman" w:hAnsi="Courier New" w:cs="Courier New"/>
+          <w:b/>
+          <w:bCs/>
+          <w:color w:val="333333"/>
+          <w:sz w:val="18"/>
+          <w:szCs w:val="18"/>
+        </w:rPr>
+        <w:t xml:space="preserve"> </w:t>
+      </w:r>
+      <w:r>
+        <w:rPr>
+          <w:rFonts w:ascii="Courier New" w:eastAsia="Times New Roman" w:hAnsi="Courier New" w:cs="Courier New"/>
+          <w:b/>
+          <w:bCs/>
+          <w:color w:val="3F6E74"/>
+          <w:sz w:val="18"/>
+          <w:szCs w:val="18"/>
+        </w:rPr>
+        <w:t>south</w:t>
+      </w:r>
+      <w:r>
+        <w:rPr>
+          <w:rFonts w:ascii="Courier New" w:eastAsia="Times New Roman" w:hAnsi="Courier New" w:cs="Courier New"/>
+          <w:b/>
+          <w:bCs/>
+          <w:color w:val="333333"/>
+          <w:sz w:val="18"/>
+          <w:szCs w:val="18"/>
+        </w:rPr>
+        <w:t xml:space="preserve"> </w:t>
+      </w:r>
+    </w:p>
+    <w:p>
+      <w:pPr>
+        <w:spacing w:after="0" w:line="240" w:lineRule="auto"/>
+        <w:rPr>
+          <w:rFonts w:ascii="Courier New" w:eastAsia="Times New Roman" w:hAnsi="Courier New" w:cs="Courier New"/>
+          <w:b/>
+          <w:bCs/>
+          <w:color w:val="333333"/>
+          <w:sz w:val="18"/>
+          <w:szCs w:val="18"/>
+        </w:rPr>
+      </w:pPr>
+      <w:r>
+        <w:rPr>
+          <w:rFonts w:ascii="Courier New" w:eastAsia="Times New Roman" w:hAnsi="Courier New" w:cs="Courier New"/>
+          <w:b/>
+          <w:bCs/>
+          <w:color w:val="AA0D91"/>
+          <w:sz w:val="18"/>
+          <w:szCs w:val="18"/>
+        </w:rPr>
+        <w:t xml:space="preserve">    </w:t>
+      </w:r>
+      <w:r>
+        <w:rPr>
+          <w:rFonts w:ascii="Courier New" w:eastAsia="Times New Roman" w:hAnsi="Courier New" w:cs="Courier New"/>
+          <w:b/>
+          <w:bCs/>
+          <w:color w:val="AA0D91"/>
+          <w:sz w:val="18"/>
+          <w:szCs w:val="18"/>
+        </w:rPr>
+        <w:t>case</w:t>
+      </w:r>
+      <w:r>
+        <w:rPr>
+          <w:rFonts w:ascii="Courier New" w:eastAsia="Times New Roman" w:hAnsi="Courier New" w:cs="Courier New"/>
+          <w:b/>
+          <w:bCs/>
+          <w:color w:val="333333"/>
+          <w:sz w:val="18"/>
+          <w:szCs w:val="18"/>
+        </w:rPr>
+        <w:t xml:space="preserve"> </w:t>
+      </w:r>
+      <w:r>
+        <w:rPr>
+          <w:rFonts w:ascii="Courier New" w:eastAsia="Times New Roman" w:hAnsi="Courier New" w:cs="Courier New"/>
+          <w:b/>
+          <w:bCs/>
+          <w:color w:val="3F6E74"/>
+          <w:sz w:val="18"/>
+          <w:szCs w:val="18"/>
+        </w:rPr>
+        <w:t>east</w:t>
+      </w:r>
+      <w:r>
+        <w:rPr>
+          <w:rFonts w:ascii="Courier New" w:eastAsia="Times New Roman" w:hAnsi="Courier New" w:cs="Courier New"/>
+          <w:b/>
+          <w:bCs/>
+          <w:color w:val="333333"/>
+          <w:sz w:val="18"/>
+          <w:szCs w:val="18"/>
+        </w:rPr>
+        <w:t xml:space="preserve"> </w:t>
+      </w:r>
+    </w:p>
+    <w:p>
+      <w:pPr>
+        <w:spacing w:after="0" w:line="240" w:lineRule="auto"/>
+        <w:rPr>
+          <w:rFonts w:ascii="Courier New" w:eastAsia="Times New Roman" w:hAnsi="Courier New" w:cs="Courier New"/>
+          <w:b/>
+          <w:bCs/>
+          <w:color w:val="333333"/>
+          <w:sz w:val="18"/>
+          <w:szCs w:val="18"/>
+        </w:rPr>
+      </w:pPr>
+      <w:r>
+        <w:rPr>
+          <w:rFonts w:ascii="Courier New" w:eastAsia="Times New Roman" w:hAnsi="Courier New" w:cs="Courier New"/>
+          <w:b/>
+          <w:bCs/>
+          <w:color w:val="AA0D91"/>
+          <w:sz w:val="18"/>
+          <w:szCs w:val="18"/>
+        </w:rPr>
+        <w:t xml:space="preserve">    </w:t>
+      </w:r>
+      <w:r>
+        <w:rPr>
+          <w:rFonts w:ascii="Courier New" w:eastAsia="Times New Roman" w:hAnsi="Courier New" w:cs="Courier New"/>
+          <w:b/>
+          <w:bCs/>
+          <w:color w:val="AA0D91"/>
+          <w:sz w:val="18"/>
+          <w:szCs w:val="18"/>
+        </w:rPr>
+        <w:t>case</w:t>
+      </w:r>
+      <w:r>
+        <w:rPr>
+          <w:rFonts w:ascii="Courier New" w:eastAsia="Times New Roman" w:hAnsi="Courier New" w:cs="Courier New"/>
+          <w:b/>
+          <w:bCs/>
+          <w:color w:val="333333"/>
+          <w:sz w:val="18"/>
+          <w:szCs w:val="18"/>
+        </w:rPr>
+        <w:t xml:space="preserve"> </w:t>
+      </w:r>
+      <w:r>
+        <w:rPr>
+          <w:rFonts w:ascii="Courier New" w:eastAsia="Times New Roman" w:hAnsi="Courier New" w:cs="Courier New"/>
+          <w:b/>
+          <w:bCs/>
+          <w:color w:val="3F6E74"/>
+          <w:sz w:val="18"/>
+          <w:szCs w:val="18"/>
+        </w:rPr>
+        <w:t>west</w:t>
+      </w:r>
+    </w:p>
+    <w:p>
+      <w:pPr>
+        <w:spacing w:after="0" w:line="240" w:lineRule="auto"/>
+        <w:rPr>
+          <w:rFonts w:ascii="Courier New" w:eastAsia="Times New Roman" w:hAnsi="Courier New" w:cs="Courier New"/>
+          <w:b/>
+          <w:bCs/>
+          <w:color w:val="333333"/>
+          <w:sz w:val="18"/>
+          <w:szCs w:val="18"/>
+        </w:rPr>
+      </w:pPr>
+      <w:r>
+        <w:rPr>
+          <w:rFonts w:ascii="Courier New" w:eastAsia="Times New Roman" w:hAnsi="Courier New" w:cs="Courier New"/>
+          <w:b/>
+          <w:bCs/>
+          <w:color w:val="333333"/>
+          <w:sz w:val="18"/>
+          <w:szCs w:val="18"/>
+        </w:rPr>
+        <w:t>}</w:t>
+      </w:r>
+    </w:p>
+    <w:p>
+      <w:pPr>
+        <w:jc w:val="both"/>
+      </w:pPr>
     </w:p>
     <w:p/>
     <w:p/>
@@ -21547,6 +22741,119 @@
     </w:lvl>
   </w:abstractNum>
   <w:abstractNum w:abstractNumId="6" w15:restartNumberingAfterBreak="0">
+    <w:nsid w:val="5A0C452E"/>
+    <w:multiLevelType w:val="multilevel"/>
+    <w:tmpl w:val="5ED8E720"/>
+    <w:lvl w:ilvl="0">
+      <w:start w:val="1"/>
+      <w:numFmt w:val="decimal"/>
+      <w:lvlText w:val="%1."/>
+      <w:lvlJc w:val="left"/>
+      <w:pPr>
+        <w:tabs>
+          <w:tab w:val="num" w:pos="720"/>
+        </w:tabs>
+        <w:ind w:left="720" w:hanging="360"/>
+      </w:pPr>
+    </w:lvl>
+    <w:lvl w:ilvl="1" w:tentative="1">
+      <w:start w:val="1"/>
+      <w:numFmt w:val="decimal"/>
+      <w:lvlText w:val="%2."/>
+      <w:lvlJc w:val="left"/>
+      <w:pPr>
+        <w:tabs>
+          <w:tab w:val="num" w:pos="1440"/>
+        </w:tabs>
+        <w:ind w:left="1440" w:hanging="360"/>
+      </w:pPr>
+    </w:lvl>
+    <w:lvl w:ilvl="2" w:tentative="1">
+      <w:start w:val="1"/>
+      <w:numFmt w:val="decimal"/>
+      <w:lvlText w:val="%3."/>
+      <w:lvlJc w:val="left"/>
+      <w:pPr>
+        <w:tabs>
+          <w:tab w:val="num" w:pos="2160"/>
+        </w:tabs>
+        <w:ind w:left="2160" w:hanging="360"/>
+      </w:pPr>
+    </w:lvl>
+    <w:lvl w:ilvl="3" w:tentative="1">
+      <w:start w:val="1"/>
+      <w:numFmt w:val="decimal"/>
+      <w:lvlText w:val="%4."/>
+      <w:lvlJc w:val="left"/>
+      <w:pPr>
+        <w:tabs>
+          <w:tab w:val="num" w:pos="2880"/>
+        </w:tabs>
+        <w:ind w:left="2880" w:hanging="360"/>
+      </w:pPr>
+    </w:lvl>
+    <w:lvl w:ilvl="4" w:tentative="1">
+      <w:start w:val="1"/>
+      <w:numFmt w:val="decimal"/>
+      <w:lvlText w:val="%5."/>
+      <w:lvlJc w:val="left"/>
+      <w:pPr>
+        <w:tabs>
+          <w:tab w:val="num" w:pos="3600"/>
+        </w:tabs>
+        <w:ind w:left="3600" w:hanging="360"/>
+      </w:pPr>
+    </w:lvl>
+    <w:lvl w:ilvl="5" w:tentative="1">
+      <w:start w:val="1"/>
+      <w:numFmt w:val="decimal"/>
+      <w:lvlText w:val="%6."/>
+      <w:lvlJc w:val="left"/>
+      <w:pPr>
+        <w:tabs>
+          <w:tab w:val="num" w:pos="4320"/>
+        </w:tabs>
+        <w:ind w:left="4320" w:hanging="360"/>
+      </w:pPr>
+    </w:lvl>
+    <w:lvl w:ilvl="6" w:tentative="1">
+      <w:start w:val="1"/>
+      <w:numFmt w:val="decimal"/>
+      <w:lvlText w:val="%7."/>
+      <w:lvlJc w:val="left"/>
+      <w:pPr>
+        <w:tabs>
+          <w:tab w:val="num" w:pos="5040"/>
+        </w:tabs>
+        <w:ind w:left="5040" w:hanging="360"/>
+      </w:pPr>
+    </w:lvl>
+    <w:lvl w:ilvl="7" w:tentative="1">
+      <w:start w:val="1"/>
+      <w:numFmt w:val="decimal"/>
+      <w:lvlText w:val="%8."/>
+      <w:lvlJc w:val="left"/>
+      <w:pPr>
+        <w:tabs>
+          <w:tab w:val="num" w:pos="5760"/>
+        </w:tabs>
+        <w:ind w:left="5760" w:hanging="360"/>
+      </w:pPr>
+    </w:lvl>
+    <w:lvl w:ilvl="8" w:tentative="1">
+      <w:start w:val="1"/>
+      <w:numFmt w:val="decimal"/>
+      <w:lvlText w:val="%9."/>
+      <w:lvlJc w:val="left"/>
+      <w:pPr>
+        <w:tabs>
+          <w:tab w:val="num" w:pos="6480"/>
+        </w:tabs>
+        <w:ind w:left="6480" w:hanging="360"/>
+      </w:pPr>
+    </w:lvl>
+  </w:abstractNum>
+  <w:abstractNum w:abstractNumId="7" w15:restartNumberingAfterBreak="0">
     <w:nsid w:val="5EA80CC3"/>
     <w:multiLevelType w:val="multilevel"/>
     <w:tmpl w:val="A22AD084"/>
@@ -21659,10 +22966,349 @@
       </w:pPr>
     </w:lvl>
   </w:abstractNum>
-  <w:abstractNum w:abstractNumId="7" w15:restartNumberingAfterBreak="0">
+  <w:abstractNum w:abstractNumId="8" w15:restartNumberingAfterBreak="0">
+    <w:nsid w:val="60502111"/>
+    <w:multiLevelType w:val="multilevel"/>
+    <w:tmpl w:val="82D4625C"/>
+    <w:lvl w:ilvl="0">
+      <w:start w:val="1"/>
+      <w:numFmt w:val="decimal"/>
+      <w:lvlText w:val="%1."/>
+      <w:lvlJc w:val="left"/>
+      <w:pPr>
+        <w:tabs>
+          <w:tab w:val="num" w:pos="720"/>
+        </w:tabs>
+        <w:ind w:left="720" w:hanging="360"/>
+      </w:pPr>
+    </w:lvl>
+    <w:lvl w:ilvl="1" w:tentative="1">
+      <w:start w:val="1"/>
+      <w:numFmt w:val="decimal"/>
+      <w:lvlText w:val="%2."/>
+      <w:lvlJc w:val="left"/>
+      <w:pPr>
+        <w:tabs>
+          <w:tab w:val="num" w:pos="1440"/>
+        </w:tabs>
+        <w:ind w:left="1440" w:hanging="360"/>
+      </w:pPr>
+    </w:lvl>
+    <w:lvl w:ilvl="2" w:tentative="1">
+      <w:start w:val="1"/>
+      <w:numFmt w:val="decimal"/>
+      <w:lvlText w:val="%3."/>
+      <w:lvlJc w:val="left"/>
+      <w:pPr>
+        <w:tabs>
+          <w:tab w:val="num" w:pos="2160"/>
+        </w:tabs>
+        <w:ind w:left="2160" w:hanging="360"/>
+      </w:pPr>
+    </w:lvl>
+    <w:lvl w:ilvl="3" w:tentative="1">
+      <w:start w:val="1"/>
+      <w:numFmt w:val="decimal"/>
+      <w:lvlText w:val="%4."/>
+      <w:lvlJc w:val="left"/>
+      <w:pPr>
+        <w:tabs>
+          <w:tab w:val="num" w:pos="2880"/>
+        </w:tabs>
+        <w:ind w:left="2880" w:hanging="360"/>
+      </w:pPr>
+    </w:lvl>
+    <w:lvl w:ilvl="4" w:tentative="1">
+      <w:start w:val="1"/>
+      <w:numFmt w:val="decimal"/>
+      <w:lvlText w:val="%5."/>
+      <w:lvlJc w:val="left"/>
+      <w:pPr>
+        <w:tabs>
+          <w:tab w:val="num" w:pos="3600"/>
+        </w:tabs>
+        <w:ind w:left="3600" w:hanging="360"/>
+      </w:pPr>
+    </w:lvl>
+    <w:lvl w:ilvl="5" w:tentative="1">
+      <w:start w:val="1"/>
+      <w:numFmt w:val="decimal"/>
+      <w:lvlText w:val="%6."/>
+      <w:lvlJc w:val="left"/>
+      <w:pPr>
+        <w:tabs>
+          <w:tab w:val="num" w:pos="4320"/>
+        </w:tabs>
+        <w:ind w:left="4320" w:hanging="360"/>
+      </w:pPr>
+    </w:lvl>
+    <w:lvl w:ilvl="6" w:tentative="1">
+      <w:start w:val="1"/>
+      <w:numFmt w:val="decimal"/>
+      <w:lvlText w:val="%7."/>
+      <w:lvlJc w:val="left"/>
+      <w:pPr>
+        <w:tabs>
+          <w:tab w:val="num" w:pos="5040"/>
+        </w:tabs>
+        <w:ind w:left="5040" w:hanging="360"/>
+      </w:pPr>
+    </w:lvl>
+    <w:lvl w:ilvl="7" w:tentative="1">
+      <w:start w:val="1"/>
+      <w:numFmt w:val="decimal"/>
+      <w:lvlText w:val="%8."/>
+      <w:lvlJc w:val="left"/>
+      <w:pPr>
+        <w:tabs>
+          <w:tab w:val="num" w:pos="5760"/>
+        </w:tabs>
+        <w:ind w:left="5760" w:hanging="360"/>
+      </w:pPr>
+    </w:lvl>
+    <w:lvl w:ilvl="8" w:tentative="1">
+      <w:start w:val="1"/>
+      <w:numFmt w:val="decimal"/>
+      <w:lvlText w:val="%9."/>
+      <w:lvlJc w:val="left"/>
+      <w:pPr>
+        <w:tabs>
+          <w:tab w:val="num" w:pos="6480"/>
+        </w:tabs>
+        <w:ind w:left="6480" w:hanging="360"/>
+      </w:pPr>
+    </w:lvl>
+  </w:abstractNum>
+  <w:abstractNum w:abstractNumId="9" w15:restartNumberingAfterBreak="0">
     <w:nsid w:val="62D13C91"/>
     <w:multiLevelType w:val="multilevel"/>
     <w:tmpl w:val="A30EDEFA"/>
+    <w:lvl w:ilvl="0">
+      <w:start w:val="1"/>
+      <w:numFmt w:val="decimal"/>
+      <w:lvlText w:val="%1."/>
+      <w:lvlJc w:val="left"/>
+      <w:pPr>
+        <w:tabs>
+          <w:tab w:val="num" w:pos="720"/>
+        </w:tabs>
+        <w:ind w:left="720" w:hanging="360"/>
+      </w:pPr>
+    </w:lvl>
+    <w:lvl w:ilvl="1" w:tentative="1">
+      <w:start w:val="1"/>
+      <w:numFmt w:val="decimal"/>
+      <w:lvlText w:val="%2."/>
+      <w:lvlJc w:val="left"/>
+      <w:pPr>
+        <w:tabs>
+          <w:tab w:val="num" w:pos="1440"/>
+        </w:tabs>
+        <w:ind w:left="1440" w:hanging="360"/>
+      </w:pPr>
+    </w:lvl>
+    <w:lvl w:ilvl="2" w:tentative="1">
+      <w:start w:val="1"/>
+      <w:numFmt w:val="decimal"/>
+      <w:lvlText w:val="%3."/>
+      <w:lvlJc w:val="left"/>
+      <w:pPr>
+        <w:tabs>
+          <w:tab w:val="num" w:pos="2160"/>
+        </w:tabs>
+        <w:ind w:left="2160" w:hanging="360"/>
+      </w:pPr>
+    </w:lvl>
+    <w:lvl w:ilvl="3" w:tentative="1">
+      <w:start w:val="1"/>
+      <w:numFmt w:val="decimal"/>
+      <w:lvlText w:val="%4."/>
+      <w:lvlJc w:val="left"/>
+      <w:pPr>
+        <w:tabs>
+          <w:tab w:val="num" w:pos="2880"/>
+        </w:tabs>
+        <w:ind w:left="2880" w:hanging="360"/>
+      </w:pPr>
+    </w:lvl>
+    <w:lvl w:ilvl="4" w:tentative="1">
+      <w:start w:val="1"/>
+      <w:numFmt w:val="decimal"/>
+      <w:lvlText w:val="%5."/>
+      <w:lvlJc w:val="left"/>
+      <w:pPr>
+        <w:tabs>
+          <w:tab w:val="num" w:pos="3600"/>
+        </w:tabs>
+        <w:ind w:left="3600" w:hanging="360"/>
+      </w:pPr>
+    </w:lvl>
+    <w:lvl w:ilvl="5" w:tentative="1">
+      <w:start w:val="1"/>
+      <w:numFmt w:val="decimal"/>
+      <w:lvlText w:val="%6."/>
+      <w:lvlJc w:val="left"/>
+      <w:pPr>
+        <w:tabs>
+          <w:tab w:val="num" w:pos="4320"/>
+        </w:tabs>
+        <w:ind w:left="4320" w:hanging="360"/>
+      </w:pPr>
+    </w:lvl>
+    <w:lvl w:ilvl="6" w:tentative="1">
+      <w:start w:val="1"/>
+      <w:numFmt w:val="decimal"/>
+      <w:lvlText w:val="%7."/>
+      <w:lvlJc w:val="left"/>
+      <w:pPr>
+        <w:tabs>
+          <w:tab w:val="num" w:pos="5040"/>
+        </w:tabs>
+        <w:ind w:left="5040" w:hanging="360"/>
+      </w:pPr>
+    </w:lvl>
+    <w:lvl w:ilvl="7" w:tentative="1">
+      <w:start w:val="1"/>
+      <w:numFmt w:val="decimal"/>
+      <w:lvlText w:val="%8."/>
+      <w:lvlJc w:val="left"/>
+      <w:pPr>
+        <w:tabs>
+          <w:tab w:val="num" w:pos="5760"/>
+        </w:tabs>
+        <w:ind w:left="5760" w:hanging="360"/>
+      </w:pPr>
+    </w:lvl>
+    <w:lvl w:ilvl="8" w:tentative="1">
+      <w:start w:val="1"/>
+      <w:numFmt w:val="decimal"/>
+      <w:lvlText w:val="%9."/>
+      <w:lvlJc w:val="left"/>
+      <w:pPr>
+        <w:tabs>
+          <w:tab w:val="num" w:pos="6480"/>
+        </w:tabs>
+        <w:ind w:left="6480" w:hanging="360"/>
+      </w:pPr>
+    </w:lvl>
+  </w:abstractNum>
+  <w:abstractNum w:abstractNumId="10" w15:restartNumberingAfterBreak="0">
+    <w:nsid w:val="65A95A04"/>
+    <w:multiLevelType w:val="multilevel"/>
+    <w:tmpl w:val="32F659E6"/>
+    <w:lvl w:ilvl="0">
+      <w:start w:val="1"/>
+      <w:numFmt w:val="decimal"/>
+      <w:lvlText w:val="%1."/>
+      <w:lvlJc w:val="left"/>
+      <w:pPr>
+        <w:tabs>
+          <w:tab w:val="num" w:pos="720"/>
+        </w:tabs>
+        <w:ind w:left="720" w:hanging="360"/>
+      </w:pPr>
+    </w:lvl>
+    <w:lvl w:ilvl="1" w:tentative="1">
+      <w:start w:val="1"/>
+      <w:numFmt w:val="decimal"/>
+      <w:lvlText w:val="%2."/>
+      <w:lvlJc w:val="left"/>
+      <w:pPr>
+        <w:tabs>
+          <w:tab w:val="num" w:pos="1440"/>
+        </w:tabs>
+        <w:ind w:left="1440" w:hanging="360"/>
+      </w:pPr>
+    </w:lvl>
+    <w:lvl w:ilvl="2" w:tentative="1">
+      <w:start w:val="1"/>
+      <w:numFmt w:val="decimal"/>
+      <w:lvlText w:val="%3."/>
+      <w:lvlJc w:val="left"/>
+      <w:pPr>
+        <w:tabs>
+          <w:tab w:val="num" w:pos="2160"/>
+        </w:tabs>
+        <w:ind w:left="2160" w:hanging="360"/>
+      </w:pPr>
+    </w:lvl>
+    <w:lvl w:ilvl="3" w:tentative="1">
+      <w:start w:val="1"/>
+      <w:numFmt w:val="decimal"/>
+      <w:lvlText w:val="%4."/>
+      <w:lvlJc w:val="left"/>
+      <w:pPr>
+        <w:tabs>
+          <w:tab w:val="num" w:pos="2880"/>
+        </w:tabs>
+        <w:ind w:left="2880" w:hanging="360"/>
+      </w:pPr>
+    </w:lvl>
+    <w:lvl w:ilvl="4" w:tentative="1">
+      <w:start w:val="1"/>
+      <w:numFmt w:val="decimal"/>
+      <w:lvlText w:val="%5."/>
+      <w:lvlJc w:val="left"/>
+      <w:pPr>
+        <w:tabs>
+          <w:tab w:val="num" w:pos="3600"/>
+        </w:tabs>
+        <w:ind w:left="3600" w:hanging="360"/>
+      </w:pPr>
+    </w:lvl>
+    <w:lvl w:ilvl="5" w:tentative="1">
+      <w:start w:val="1"/>
+      <w:numFmt w:val="decimal"/>
+      <w:lvlText w:val="%6."/>
+      <w:lvlJc w:val="left"/>
+      <w:pPr>
+        <w:tabs>
+          <w:tab w:val="num" w:pos="4320"/>
+        </w:tabs>
+        <w:ind w:left="4320" w:hanging="360"/>
+      </w:pPr>
+    </w:lvl>
+    <w:lvl w:ilvl="6" w:tentative="1">
+      <w:start w:val="1"/>
+      <w:numFmt w:val="decimal"/>
+      <w:lvlText w:val="%7."/>
+      <w:lvlJc w:val="left"/>
+      <w:pPr>
+        <w:tabs>
+          <w:tab w:val="num" w:pos="5040"/>
+        </w:tabs>
+        <w:ind w:left="5040" w:hanging="360"/>
+      </w:pPr>
+    </w:lvl>
+    <w:lvl w:ilvl="7" w:tentative="1">
+      <w:start w:val="1"/>
+      <w:numFmt w:val="decimal"/>
+      <w:lvlText w:val="%8."/>
+      <w:lvlJc w:val="left"/>
+      <w:pPr>
+        <w:tabs>
+          <w:tab w:val="num" w:pos="5760"/>
+        </w:tabs>
+        <w:ind w:left="5760" w:hanging="360"/>
+      </w:pPr>
+    </w:lvl>
+    <w:lvl w:ilvl="8" w:tentative="1">
+      <w:start w:val="1"/>
+      <w:numFmt w:val="decimal"/>
+      <w:lvlText w:val="%9."/>
+      <w:lvlJc w:val="left"/>
+      <w:pPr>
+        <w:tabs>
+          <w:tab w:val="num" w:pos="6480"/>
+        </w:tabs>
+        <w:ind w:left="6480" w:hanging="360"/>
+      </w:pPr>
+    </w:lvl>
+  </w:abstractNum>
+  <w:abstractNum w:abstractNumId="11" w15:restartNumberingAfterBreak="0">
+    <w:nsid w:val="682A7158"/>
+    <w:multiLevelType w:val="multilevel"/>
+    <w:tmpl w:val="002AA814"/>
     <w:lvl w:ilvl="0">
       <w:start w:val="1"/>
       <w:numFmt w:val="decimal"/>
@@ -21788,13 +23434,25 @@
     <w:abstractNumId w:val="5"/>
   </w:num>
   <w:num w:numId="6">
-    <w:abstractNumId w:val="6"/>
+    <w:abstractNumId w:val="7"/>
   </w:num>
   <w:num w:numId="7">
     <w:abstractNumId w:val="4"/>
   </w:num>
   <w:num w:numId="8">
-    <w:abstractNumId w:val="7"/>
+    <w:abstractNumId w:val="9"/>
+  </w:num>
+  <w:num w:numId="9">
+    <w:abstractNumId w:val="6"/>
+  </w:num>
+  <w:num w:numId="10">
+    <w:abstractNumId w:val="10"/>
+  </w:num>
+  <w:num w:numId="11">
+    <w:abstractNumId w:val="8"/>
+  </w:num>
+  <w:num w:numId="12">
+    <w:abstractNumId w:val="11"/>
   </w:num>
   <w:numIdMacAtCleanup w:val="3"/>
 </w:numbering>

</xml_diff>